<commit_message>
mengedit file my proposal pada bagian cover menambahkan judul proposal, logo unima, data diri dan offico
</commit_message>
<xml_diff>
--- a/my proposal.docx
+++ b/my proposal.docx
@@ -51,6 +51,545 @@
         </w:rPr>
         <w:t>KANTOR SANTUAN PENDIDIKAN NONFORMAL / SANGGAR KEGIATAN BELAJAR TONDANO BERBASIS WEB</w:t>
       </w:r>
+    </w:p>
+    <w:p>
+      <w:pPr>
+        <w:spacing w:after="0" w:line="360" w:lineRule="auto"/>
+        <w:jc w:val="center"/>
+        <w:rPr>
+          <w:rFonts w:ascii="Times New Roman" w:hAnsi="Times New Roman" w:cs="Times New Roman"/>
+          <w:b/>
+          <w:bCs/>
+          <w:sz w:val="24"/>
+          <w:szCs w:val="24"/>
+          <w:lang w:val="en-US"/>
+        </w:rPr>
+      </w:pPr>
+    </w:p>
+    <w:p>
+      <w:pPr>
+        <w:spacing w:after="0" w:line="360" w:lineRule="auto"/>
+        <w:jc w:val="center"/>
+        <w:rPr>
+          <w:rFonts w:ascii="Times New Roman" w:hAnsi="Times New Roman" w:cs="Times New Roman"/>
+          <w:b/>
+          <w:bCs/>
+          <w:sz w:val="24"/>
+          <w:szCs w:val="24"/>
+          <w:lang w:val="en-US"/>
+        </w:rPr>
+      </w:pPr>
+    </w:p>
+    <w:p>
+      <w:pPr>
+        <w:spacing w:after="0" w:line="360" w:lineRule="auto"/>
+        <w:jc w:val="center"/>
+        <w:rPr>
+          <w:rFonts w:ascii="Times New Roman" w:hAnsi="Times New Roman" w:cs="Times New Roman"/>
+          <w:b/>
+          <w:bCs/>
+          <w:sz w:val="24"/>
+          <w:szCs w:val="24"/>
+          <w:lang w:val="en-US"/>
+        </w:rPr>
+      </w:pPr>
+    </w:p>
+    <w:p>
+      <w:pPr>
+        <w:spacing w:after="0" w:line="360" w:lineRule="auto"/>
+        <w:jc w:val="center"/>
+        <w:rPr>
+          <w:rFonts w:ascii="Times New Roman" w:hAnsi="Times New Roman" w:cs="Times New Roman"/>
+          <w:b/>
+          <w:bCs/>
+          <w:sz w:val="24"/>
+          <w:szCs w:val="24"/>
+          <w:lang w:val="en-US"/>
+        </w:rPr>
+      </w:pPr>
+    </w:p>
+    <w:p>
+      <w:pPr>
+        <w:spacing w:after="0" w:line="360" w:lineRule="auto"/>
+        <w:jc w:val="center"/>
+        <w:rPr>
+          <w:rFonts w:ascii="Times New Roman" w:hAnsi="Times New Roman" w:cs="Times New Roman"/>
+          <w:b/>
+          <w:bCs/>
+          <w:sz w:val="24"/>
+          <w:szCs w:val="24"/>
+          <w:lang w:val="en-US"/>
+        </w:rPr>
+      </w:pPr>
+      <w:r>
+        <w:rPr>
+          <w:rFonts w:ascii="Times New Roman" w:hAnsi="Times New Roman" w:cs="Times New Roman"/>
+          <w:b/>
+          <w:bCs/>
+          <w:noProof/>
+          <w:sz w:val="24"/>
+          <w:szCs w:val="24"/>
+          <w:lang w:val="en-US"/>
+        </w:rPr>
+        <w:drawing>
+          <wp:inline distT="0" distB="0" distL="0" distR="0" wp14:anchorId="40F8291B" wp14:editId="465C6720">
+            <wp:extent cx="2614218" cy="2620010"/>
+            <wp:effectExtent l="0" t="0" r="0" b="8890"/>
+            <wp:docPr id="1397938929" name="Picture 1"/>
+            <wp:cNvGraphicFramePr>
+              <a:graphicFrameLocks xmlns:a="http://schemas.openxmlformats.org/drawingml/2006/main" noChangeAspect="1"/>
+            </wp:cNvGraphicFramePr>
+            <a:graphic xmlns:a="http://schemas.openxmlformats.org/drawingml/2006/main">
+              <a:graphicData uri="http://schemas.openxmlformats.org/drawingml/2006/picture">
+                <pic:pic xmlns:pic="http://schemas.openxmlformats.org/drawingml/2006/picture">
+                  <pic:nvPicPr>
+                    <pic:cNvPr id="1397938929" name="Picture 1397938929"/>
+                    <pic:cNvPicPr/>
+                  </pic:nvPicPr>
+                  <pic:blipFill>
+                    <a:blip r:embed="rId4" cstate="print">
+                      <a:extLst>
+                        <a:ext uri="{28A0092B-C50C-407E-A947-70E740481C1C}">
+                          <a14:useLocalDpi xmlns:a14="http://schemas.microsoft.com/office/drawing/2010/main" val="0"/>
+                        </a:ext>
+                      </a:extLst>
+                    </a:blip>
+                    <a:stretch>
+                      <a:fillRect/>
+                    </a:stretch>
+                  </pic:blipFill>
+                  <pic:spPr>
+                    <a:xfrm>
+                      <a:off x="0" y="0"/>
+                      <a:ext cx="2620224" cy="2626030"/>
+                    </a:xfrm>
+                    <a:prstGeom prst="rect">
+                      <a:avLst/>
+                    </a:prstGeom>
+                  </pic:spPr>
+                </pic:pic>
+              </a:graphicData>
+            </a:graphic>
+          </wp:inline>
+        </w:drawing>
+      </w:r>
+    </w:p>
+    <w:p>
+      <w:pPr>
+        <w:spacing w:after="0" w:line="360" w:lineRule="auto"/>
+        <w:jc w:val="center"/>
+        <w:rPr>
+          <w:rFonts w:ascii="Times New Roman" w:hAnsi="Times New Roman" w:cs="Times New Roman"/>
+          <w:b/>
+          <w:bCs/>
+          <w:sz w:val="24"/>
+          <w:szCs w:val="24"/>
+          <w:lang w:val="en-US"/>
+        </w:rPr>
+      </w:pPr>
+    </w:p>
+    <w:p>
+      <w:pPr>
+        <w:spacing w:after="0" w:line="360" w:lineRule="auto"/>
+        <w:jc w:val="center"/>
+        <w:rPr>
+          <w:rFonts w:ascii="Times New Roman" w:hAnsi="Times New Roman" w:cs="Times New Roman"/>
+          <w:b/>
+          <w:bCs/>
+          <w:sz w:val="24"/>
+          <w:szCs w:val="24"/>
+          <w:lang w:val="en-US"/>
+        </w:rPr>
+      </w:pPr>
+    </w:p>
+    <w:p>
+      <w:pPr>
+        <w:spacing w:after="0" w:line="360" w:lineRule="auto"/>
+        <w:jc w:val="center"/>
+        <w:rPr>
+          <w:rFonts w:ascii="Times New Roman" w:hAnsi="Times New Roman" w:cs="Times New Roman"/>
+          <w:b/>
+          <w:bCs/>
+          <w:sz w:val="24"/>
+          <w:szCs w:val="24"/>
+          <w:lang w:val="en-US"/>
+        </w:rPr>
+      </w:pPr>
+      <w:proofErr w:type="gramStart"/>
+      <w:r>
+        <w:rPr>
+          <w:rFonts w:ascii="Times New Roman" w:hAnsi="Times New Roman" w:cs="Times New Roman"/>
+          <w:b/>
+          <w:bCs/>
+          <w:sz w:val="24"/>
+          <w:szCs w:val="24"/>
+          <w:lang w:val="en-US"/>
+        </w:rPr>
+        <w:t>Oleh :</w:t>
+      </w:r>
+      <w:proofErr w:type="gramEnd"/>
+    </w:p>
+    <w:p>
+      <w:pPr>
+        <w:spacing w:after="0" w:line="360" w:lineRule="auto"/>
+        <w:ind w:left="2160"/>
+        <w:rPr>
+          <w:rFonts w:ascii="Times New Roman" w:hAnsi="Times New Roman" w:cs="Times New Roman"/>
+          <w:b/>
+          <w:bCs/>
+          <w:sz w:val="24"/>
+          <w:szCs w:val="24"/>
+          <w:lang w:val="en-US"/>
+        </w:rPr>
+      </w:pPr>
+      <w:r>
+        <w:rPr>
+          <w:rFonts w:ascii="Times New Roman" w:hAnsi="Times New Roman" w:cs="Times New Roman"/>
+          <w:b/>
+          <w:bCs/>
+          <w:sz w:val="24"/>
+          <w:szCs w:val="24"/>
+          <w:lang w:val="en-US"/>
+        </w:rPr>
+        <w:t>Nama</w:t>
+      </w:r>
+      <w:r>
+        <w:rPr>
+          <w:rFonts w:ascii="Times New Roman" w:hAnsi="Times New Roman" w:cs="Times New Roman"/>
+          <w:b/>
+          <w:bCs/>
+          <w:sz w:val="24"/>
+          <w:szCs w:val="24"/>
+          <w:lang w:val="en-US"/>
+        </w:rPr>
+        <w:tab/>
+      </w:r>
+      <w:r>
+        <w:rPr>
+          <w:rFonts w:ascii="Times New Roman" w:hAnsi="Times New Roman" w:cs="Times New Roman"/>
+          <w:b/>
+          <w:bCs/>
+          <w:sz w:val="24"/>
+          <w:szCs w:val="24"/>
+          <w:lang w:val="en-US"/>
+        </w:rPr>
+        <w:tab/>
+      </w:r>
+      <w:r>
+        <w:rPr>
+          <w:rFonts w:ascii="Times New Roman" w:hAnsi="Times New Roman" w:cs="Times New Roman"/>
+          <w:b/>
+          <w:bCs/>
+          <w:sz w:val="24"/>
+          <w:szCs w:val="24"/>
+          <w:lang w:val="en-US"/>
+        </w:rPr>
+        <w:tab/>
+        <w:t xml:space="preserve">: Paulinus </w:t>
+      </w:r>
+      <w:proofErr w:type="spellStart"/>
+      <w:r>
+        <w:rPr>
+          <w:rFonts w:ascii="Times New Roman" w:hAnsi="Times New Roman" w:cs="Times New Roman"/>
+          <w:b/>
+          <w:bCs/>
+          <w:sz w:val="24"/>
+          <w:szCs w:val="24"/>
+          <w:lang w:val="en-US"/>
+        </w:rPr>
+        <w:t>Wenehenubun</w:t>
+      </w:r>
+      <w:proofErr w:type="spellEnd"/>
+    </w:p>
+    <w:p>
+      <w:pPr>
+        <w:spacing w:after="0" w:line="360" w:lineRule="auto"/>
+        <w:ind w:left="2160"/>
+        <w:rPr>
+          <w:rFonts w:ascii="Times New Roman" w:hAnsi="Times New Roman" w:cs="Times New Roman"/>
+          <w:b/>
+          <w:bCs/>
+          <w:sz w:val="24"/>
+          <w:szCs w:val="24"/>
+          <w:lang w:val="en-US"/>
+        </w:rPr>
+      </w:pPr>
+      <w:r>
+        <w:rPr>
+          <w:rFonts w:ascii="Times New Roman" w:hAnsi="Times New Roman" w:cs="Times New Roman"/>
+          <w:b/>
+          <w:bCs/>
+          <w:sz w:val="24"/>
+          <w:szCs w:val="24"/>
+          <w:lang w:val="en-US"/>
+        </w:rPr>
+        <w:t>NIM</w:t>
+      </w:r>
+      <w:r>
+        <w:rPr>
+          <w:rFonts w:ascii="Times New Roman" w:hAnsi="Times New Roman" w:cs="Times New Roman"/>
+          <w:b/>
+          <w:bCs/>
+          <w:sz w:val="24"/>
+          <w:szCs w:val="24"/>
+          <w:lang w:val="en-US"/>
+        </w:rPr>
+        <w:tab/>
+      </w:r>
+      <w:r>
+        <w:rPr>
+          <w:rFonts w:ascii="Times New Roman" w:hAnsi="Times New Roman" w:cs="Times New Roman"/>
+          <w:b/>
+          <w:bCs/>
+          <w:sz w:val="24"/>
+          <w:szCs w:val="24"/>
+          <w:lang w:val="en-US"/>
+        </w:rPr>
+        <w:tab/>
+      </w:r>
+      <w:r>
+        <w:rPr>
+          <w:rFonts w:ascii="Times New Roman" w:hAnsi="Times New Roman" w:cs="Times New Roman"/>
+          <w:b/>
+          <w:bCs/>
+          <w:sz w:val="24"/>
+          <w:szCs w:val="24"/>
+          <w:lang w:val="en-US"/>
+        </w:rPr>
+        <w:tab/>
+        <w:t>: 20210090</w:t>
+      </w:r>
+    </w:p>
+    <w:p>
+      <w:pPr>
+        <w:spacing w:after="0" w:line="360" w:lineRule="auto"/>
+        <w:ind w:left="2160"/>
+        <w:rPr>
+          <w:rFonts w:ascii="Times New Roman" w:hAnsi="Times New Roman" w:cs="Times New Roman"/>
+          <w:b/>
+          <w:bCs/>
+          <w:sz w:val="24"/>
+          <w:szCs w:val="24"/>
+          <w:lang w:val="en-US"/>
+        </w:rPr>
+      </w:pPr>
+      <w:r>
+        <w:rPr>
+          <w:rFonts w:ascii="Times New Roman" w:hAnsi="Times New Roman" w:cs="Times New Roman"/>
+          <w:b/>
+          <w:bCs/>
+          <w:sz w:val="24"/>
+          <w:szCs w:val="24"/>
+          <w:lang w:val="en-US"/>
+        </w:rPr>
+        <w:t>Program Studi</w:t>
+      </w:r>
+      <w:r>
+        <w:rPr>
+          <w:rFonts w:ascii="Times New Roman" w:hAnsi="Times New Roman" w:cs="Times New Roman"/>
+          <w:b/>
+          <w:bCs/>
+          <w:sz w:val="24"/>
+          <w:szCs w:val="24"/>
+          <w:lang w:val="en-US"/>
+        </w:rPr>
+        <w:tab/>
+        <w:t xml:space="preserve">: Teknik </w:t>
+      </w:r>
+      <w:proofErr w:type="spellStart"/>
+      <w:r>
+        <w:rPr>
+          <w:rFonts w:ascii="Times New Roman" w:hAnsi="Times New Roman" w:cs="Times New Roman"/>
+          <w:b/>
+          <w:bCs/>
+          <w:sz w:val="24"/>
+          <w:szCs w:val="24"/>
+          <w:lang w:val="en-US"/>
+        </w:rPr>
+        <w:t>Informatika</w:t>
+      </w:r>
+      <w:proofErr w:type="spellEnd"/>
+    </w:p>
+    <w:p>
+      <w:pPr>
+        <w:spacing w:after="0" w:line="360" w:lineRule="auto"/>
+        <w:ind w:left="2160"/>
+        <w:rPr>
+          <w:rFonts w:ascii="Times New Roman" w:hAnsi="Times New Roman" w:cs="Times New Roman"/>
+          <w:b/>
+          <w:bCs/>
+          <w:sz w:val="24"/>
+          <w:szCs w:val="24"/>
+          <w:lang w:val="en-US"/>
+        </w:rPr>
+      </w:pPr>
+    </w:p>
+    <w:p>
+      <w:pPr>
+        <w:spacing w:after="0" w:line="360" w:lineRule="auto"/>
+        <w:ind w:left="2160"/>
+        <w:rPr>
+          <w:rFonts w:ascii="Times New Roman" w:hAnsi="Times New Roman" w:cs="Times New Roman"/>
+          <w:b/>
+          <w:bCs/>
+          <w:sz w:val="24"/>
+          <w:szCs w:val="24"/>
+          <w:lang w:val="en-US"/>
+        </w:rPr>
+      </w:pPr>
+    </w:p>
+    <w:p>
+      <w:pPr>
+        <w:spacing w:after="0" w:line="360" w:lineRule="auto"/>
+        <w:ind w:left="2160"/>
+        <w:rPr>
+          <w:rFonts w:ascii="Times New Roman" w:hAnsi="Times New Roman" w:cs="Times New Roman"/>
+          <w:b/>
+          <w:bCs/>
+          <w:sz w:val="24"/>
+          <w:szCs w:val="24"/>
+          <w:lang w:val="en-US"/>
+        </w:rPr>
+      </w:pPr>
+    </w:p>
+    <w:p>
+      <w:pPr>
+        <w:spacing w:after="0" w:line="360" w:lineRule="auto"/>
+        <w:ind w:left="2160"/>
+        <w:rPr>
+          <w:rFonts w:ascii="Times New Roman" w:hAnsi="Times New Roman" w:cs="Times New Roman"/>
+          <w:b/>
+          <w:bCs/>
+          <w:sz w:val="24"/>
+          <w:szCs w:val="24"/>
+          <w:lang w:val="en-US"/>
+        </w:rPr>
+      </w:pPr>
+    </w:p>
+    <w:p>
+      <w:pPr>
+        <w:spacing w:after="0" w:line="360" w:lineRule="auto"/>
+        <w:rPr>
+          <w:rFonts w:ascii="Times New Roman" w:hAnsi="Times New Roman" w:cs="Times New Roman"/>
+          <w:b/>
+          <w:bCs/>
+          <w:sz w:val="24"/>
+          <w:szCs w:val="24"/>
+          <w:lang w:val="en-US"/>
+        </w:rPr>
+      </w:pPr>
+    </w:p>
+    <w:p>
+      <w:pPr>
+        <w:spacing w:after="0" w:line="360" w:lineRule="auto"/>
+        <w:jc w:val="center"/>
+        <w:rPr>
+          <w:rFonts w:ascii="Times New Roman" w:hAnsi="Times New Roman" w:cs="Times New Roman"/>
+          <w:b/>
+          <w:bCs/>
+          <w:sz w:val="24"/>
+          <w:szCs w:val="24"/>
+          <w:lang w:val="en-US"/>
+        </w:rPr>
+      </w:pPr>
+      <w:r>
+        <w:rPr>
+          <w:rFonts w:ascii="Times New Roman" w:hAnsi="Times New Roman" w:cs="Times New Roman"/>
+          <w:b/>
+          <w:bCs/>
+          <w:sz w:val="24"/>
+          <w:szCs w:val="24"/>
+          <w:lang w:val="en-US"/>
+        </w:rPr>
+        <w:t>PROGRAM STUDI TEKNIK INFORMATIKA</w:t>
+      </w:r>
+    </w:p>
+    <w:p>
+      <w:pPr>
+        <w:spacing w:after="0" w:line="360" w:lineRule="auto"/>
+        <w:jc w:val="center"/>
+        <w:rPr>
+          <w:rFonts w:ascii="Times New Roman" w:hAnsi="Times New Roman" w:cs="Times New Roman"/>
+          <w:b/>
+          <w:bCs/>
+          <w:sz w:val="24"/>
+          <w:szCs w:val="24"/>
+          <w:lang w:val="en-US"/>
+        </w:rPr>
+      </w:pPr>
+      <w:r>
+        <w:rPr>
+          <w:rFonts w:ascii="Times New Roman" w:hAnsi="Times New Roman" w:cs="Times New Roman"/>
+          <w:b/>
+          <w:bCs/>
+          <w:sz w:val="24"/>
+          <w:szCs w:val="24"/>
+          <w:lang w:val="en-US"/>
+        </w:rPr>
+        <w:t>FAKULTAS TEKNIK</w:t>
+      </w:r>
+    </w:p>
+    <w:p>
+      <w:pPr>
+        <w:spacing w:after="0" w:line="360" w:lineRule="auto"/>
+        <w:jc w:val="center"/>
+        <w:rPr>
+          <w:rFonts w:ascii="Times New Roman" w:hAnsi="Times New Roman" w:cs="Times New Roman"/>
+          <w:b/>
+          <w:bCs/>
+          <w:sz w:val="24"/>
+          <w:szCs w:val="24"/>
+          <w:lang w:val="en-US"/>
+        </w:rPr>
+      </w:pPr>
+      <w:r>
+        <w:rPr>
+          <w:rFonts w:ascii="Times New Roman" w:hAnsi="Times New Roman" w:cs="Times New Roman"/>
+          <w:b/>
+          <w:bCs/>
+          <w:sz w:val="24"/>
+          <w:szCs w:val="24"/>
+          <w:lang w:val="en-US"/>
+        </w:rPr>
+        <w:t>UNIVERSITAS NEGERI MANADO</w:t>
+      </w:r>
+    </w:p>
+    <w:p>
+      <w:pPr>
+        <w:spacing w:after="0" w:line="360" w:lineRule="auto"/>
+        <w:jc w:val="center"/>
+        <w:rPr>
+          <w:rFonts w:ascii="Times New Roman" w:hAnsi="Times New Roman" w:cs="Times New Roman"/>
+          <w:b/>
+          <w:bCs/>
+          <w:sz w:val="24"/>
+          <w:szCs w:val="24"/>
+          <w:lang w:val="en-US"/>
+        </w:rPr>
+      </w:pPr>
+      <w:r>
+        <w:rPr>
+          <w:rFonts w:ascii="Times New Roman" w:hAnsi="Times New Roman" w:cs="Times New Roman"/>
+          <w:b/>
+          <w:bCs/>
+          <w:sz w:val="24"/>
+          <w:szCs w:val="24"/>
+          <w:lang w:val="en-US"/>
+        </w:rPr>
+        <w:t>2024</w:t>
+      </w:r>
+    </w:p>
+    <w:p>
+      <w:pPr>
+        <w:rPr>
+          <w:rFonts w:ascii="Times New Roman" w:hAnsi="Times New Roman" w:cs="Times New Roman"/>
+          <w:b/>
+          <w:bCs/>
+          <w:sz w:val="24"/>
+          <w:szCs w:val="24"/>
+          <w:lang w:val="en-US"/>
+        </w:rPr>
+      </w:pPr>
     </w:p>
     <w:sectPr>
       <w:pgSz w:w="11906" w:h="16838"/>

</xml_diff>

<commit_message>
* Mengedit file my proposal dengan menambahkan struktur penulisan bab 1 * menambahkan file Proposal Ignatius sebagai referensi penulisan my proposal
</commit_message>
<xml_diff>
--- a/my proposal.docx
+++ b/my proposal.docx
@@ -2,6 +2,31 @@
 <file path=word/document.xml><?xml version="1.0" encoding="utf-8"?>
 <w:document xmlns:wpc="http://schemas.microsoft.com/office/word/2010/wordprocessingCanvas" xmlns:cx="http://schemas.microsoft.com/office/drawing/2014/chartex" xmlns:cx1="http://schemas.microsoft.com/office/drawing/2015/9/8/chartex" xmlns:cx2="http://schemas.microsoft.com/office/drawing/2015/10/21/chartex" xmlns:cx3="http://schemas.microsoft.com/office/drawing/2016/5/9/chartex" xmlns:cx4="http://schemas.microsoft.com/office/drawing/2016/5/10/chartex" xmlns:cx5="http://schemas.microsoft.com/office/drawing/2016/5/11/chartex" xmlns:cx6="http://schemas.microsoft.com/office/drawing/2016/5/12/chartex" xmlns:cx7="http://schemas.microsoft.com/office/drawing/2016/5/13/chartex" xmlns:cx8="http://schemas.microsoft.com/office/drawing/2016/5/14/chartex" xmlns:mc="http://schemas.openxmlformats.org/markup-compatibility/2006" xmlns:aink="http://schemas.microsoft.com/office/drawing/2016/ink" xmlns:am3d="http://schemas.microsoft.com/office/drawing/2017/model3d" xmlns:o="urn:schemas-microsoft-com:office:office" xmlns:oel="http://schemas.microsoft.com/office/2019/extlst" xmlns:r="http://schemas.openxmlformats.org/officeDocument/2006/relationships" xmlns:m="http://schemas.openxmlformats.org/officeDocument/2006/math" xmlns:v="urn:schemas-microsoft-com:vml" xmlns:wp14="http://schemas.microsoft.com/office/word/2010/wordprocessingDrawing" xmlns:wp="http://schemas.openxmlformats.org/drawingml/2006/wordprocessingDrawing" xmlns:w10="urn:schemas-microsoft-com:office:word" xmlns:w="http://schemas.openxmlformats.org/wordprocessingml/2006/main" xmlns:w14="http://schemas.microsoft.com/office/word/2010/wordml" xmlns:w15="http://schemas.microsoft.com/office/word/2012/wordml" xmlns:w16cex="http://schemas.microsoft.com/office/word/2018/wordml/cex" xmlns:w16cid="http://schemas.microsoft.com/office/word/2016/wordml/cid" xmlns:w16="http://schemas.microsoft.com/office/word/2018/wordml" xmlns:w16du="http://schemas.microsoft.com/office/word/2023/wordml/word16du" xmlns:w16sdtdh="http://schemas.microsoft.com/office/word/2020/wordml/sdtdatahash" xmlns:w16se="http://schemas.microsoft.com/office/word/2015/wordml/symex" xmlns:wpg="http://schemas.microsoft.com/office/word/2010/wordprocessingGroup" xmlns:wpi="http://schemas.microsoft.com/office/word/2010/wordprocessingInk" xmlns:wne="http://schemas.microsoft.com/office/word/2006/wordml" xmlns:wps="http://schemas.microsoft.com/office/word/2010/wordprocessingShape" mc:Ignorable="w14 w15 w16se w16cid w16 w16cex w16sdtdh w16du wp14">
   <w:body>
+    <w:p>
+      <w:pPr>
+        <w:spacing w:after="0" w:line="360" w:lineRule="auto"/>
+        <w:jc w:val="center"/>
+        <w:rPr>
+          <w:rFonts w:ascii="Times New Roman" w:hAnsi="Times New Roman" w:cs="Times New Roman"/>
+          <w:b/>
+          <w:bCs/>
+          <w:sz w:val="24"/>
+          <w:szCs w:val="24"/>
+          <w:lang w:val="en-US"/>
+        </w:rPr>
+      </w:pPr>
+      <w:r>
+        <w:rPr>
+          <w:rFonts w:ascii="Times New Roman" w:hAnsi="Times New Roman" w:cs="Times New Roman"/>
+          <w:b/>
+          <w:bCs/>
+          <w:sz w:val="24"/>
+          <w:szCs w:val="24"/>
+          <w:lang w:val="en-US"/>
+        </w:rPr>
+        <w:t>PROPOSAL</w:t>
+      </w:r>
+    </w:p>
     <w:p>
       <w:pPr>
         <w:spacing w:after="0" w:line="360" w:lineRule="auto"/>
@@ -147,7 +172,7 @@
                     <pic:cNvPicPr/>
                   </pic:nvPicPr>
                   <pic:blipFill>
-                    <a:blip r:embed="rId4" cstate="print">
+                    <a:blip r:embed="rId6" cstate="print">
                       <a:extLst>
                         <a:ext uri="{28A0092B-C50C-407E-A947-70E740481C1C}">
                           <a14:useLocalDpi xmlns:a14="http://schemas.microsoft.com/office/drawing/2010/main" val="0"/>
@@ -581,15 +606,417 @@
     </w:p>
     <w:p>
       <w:pPr>
-        <w:rPr>
-          <w:rFonts w:ascii="Times New Roman" w:hAnsi="Times New Roman" w:cs="Times New Roman"/>
-          <w:b/>
-          <w:bCs/>
-          <w:sz w:val="24"/>
-          <w:szCs w:val="24"/>
-          <w:lang w:val="en-US"/>
-        </w:rPr>
-      </w:pPr>
+        <w:jc w:val="center"/>
+        <w:rPr>
+          <w:rFonts w:ascii="Times New Roman" w:hAnsi="Times New Roman" w:cs="Times New Roman"/>
+          <w:b/>
+          <w:bCs/>
+          <w:sz w:val="24"/>
+          <w:szCs w:val="24"/>
+          <w:lang w:val="en-US"/>
+        </w:rPr>
+      </w:pPr>
+      <w:r>
+        <w:rPr>
+          <w:rFonts w:ascii="Times New Roman" w:hAnsi="Times New Roman" w:cs="Times New Roman"/>
+          <w:b/>
+          <w:bCs/>
+          <w:sz w:val="24"/>
+          <w:szCs w:val="24"/>
+          <w:lang w:val="en-US"/>
+        </w:rPr>
+        <w:lastRenderedPageBreak/>
+        <w:t>BAB</w:t>
+      </w:r>
+      <w:r>
+        <w:rPr>
+          <w:rFonts w:ascii="Times New Roman" w:hAnsi="Times New Roman" w:cs="Times New Roman"/>
+          <w:b/>
+          <w:bCs/>
+          <w:sz w:val="24"/>
+          <w:szCs w:val="24"/>
+          <w:lang w:val="en-US"/>
+        </w:rPr>
+        <w:t xml:space="preserve"> I</w:t>
+      </w:r>
+    </w:p>
+    <w:p>
+      <w:pPr>
+        <w:jc w:val="center"/>
+        <w:rPr>
+          <w:rFonts w:ascii="Times New Roman" w:hAnsi="Times New Roman" w:cs="Times New Roman"/>
+          <w:b/>
+          <w:bCs/>
+          <w:sz w:val="24"/>
+          <w:szCs w:val="24"/>
+          <w:lang w:val="en-US"/>
+        </w:rPr>
+      </w:pPr>
+      <w:r>
+        <w:rPr>
+          <w:rFonts w:ascii="Times New Roman" w:hAnsi="Times New Roman" w:cs="Times New Roman"/>
+          <w:b/>
+          <w:bCs/>
+          <w:sz w:val="24"/>
+          <w:szCs w:val="24"/>
+          <w:lang w:val="en-US"/>
+        </w:rPr>
+        <w:t>PENDAHULUAN</w:t>
+      </w:r>
+    </w:p>
+    <w:p>
+      <w:pPr>
+        <w:pStyle w:val="ListParagraph"/>
+        <w:numPr>
+          <w:ilvl w:val="0"/>
+          <w:numId w:val="1"/>
+        </w:numPr>
+        <w:rPr>
+          <w:rFonts w:ascii="Times New Roman" w:hAnsi="Times New Roman" w:cs="Times New Roman"/>
+          <w:b/>
+          <w:bCs/>
+          <w:sz w:val="24"/>
+          <w:szCs w:val="24"/>
+          <w:lang w:val="en-US"/>
+        </w:rPr>
+      </w:pPr>
+      <w:r>
+        <w:rPr>
+          <w:rFonts w:ascii="Times New Roman" w:hAnsi="Times New Roman" w:cs="Times New Roman"/>
+          <w:b/>
+          <w:bCs/>
+          <w:sz w:val="24"/>
+          <w:szCs w:val="24"/>
+          <w:lang w:val="en-US"/>
+        </w:rPr>
+        <w:t xml:space="preserve">Latar </w:t>
+      </w:r>
+      <w:proofErr w:type="spellStart"/>
+      <w:r>
+        <w:rPr>
+          <w:rFonts w:ascii="Times New Roman" w:hAnsi="Times New Roman" w:cs="Times New Roman"/>
+          <w:b/>
+          <w:bCs/>
+          <w:sz w:val="24"/>
+          <w:szCs w:val="24"/>
+          <w:lang w:val="en-US"/>
+        </w:rPr>
+        <w:t>Belakang</w:t>
+      </w:r>
+      <w:proofErr w:type="spellEnd"/>
+    </w:p>
+    <w:p>
+      <w:pPr>
+        <w:pStyle w:val="ListParagraph"/>
+        <w:numPr>
+          <w:ilvl w:val="0"/>
+          <w:numId w:val="1"/>
+        </w:numPr>
+        <w:rPr>
+          <w:rFonts w:ascii="Times New Roman" w:hAnsi="Times New Roman" w:cs="Times New Roman"/>
+          <w:b/>
+          <w:bCs/>
+          <w:sz w:val="24"/>
+          <w:szCs w:val="24"/>
+          <w:lang w:val="en-US"/>
+        </w:rPr>
+      </w:pPr>
+      <w:proofErr w:type="spellStart"/>
+      <w:r>
+        <w:rPr>
+          <w:rFonts w:ascii="Times New Roman" w:hAnsi="Times New Roman" w:cs="Times New Roman"/>
+          <w:b/>
+          <w:bCs/>
+          <w:sz w:val="24"/>
+          <w:szCs w:val="24"/>
+          <w:lang w:val="en-US"/>
+        </w:rPr>
+        <w:t>Identifikasi</w:t>
+      </w:r>
+      <w:proofErr w:type="spellEnd"/>
+      <w:r>
+        <w:rPr>
+          <w:rFonts w:ascii="Times New Roman" w:hAnsi="Times New Roman" w:cs="Times New Roman"/>
+          <w:b/>
+          <w:bCs/>
+          <w:sz w:val="24"/>
+          <w:szCs w:val="24"/>
+          <w:lang w:val="en-US"/>
+        </w:rPr>
+        <w:t xml:space="preserve"> </w:t>
+      </w:r>
+      <w:proofErr w:type="spellStart"/>
+      <w:r>
+        <w:rPr>
+          <w:rFonts w:ascii="Times New Roman" w:hAnsi="Times New Roman" w:cs="Times New Roman"/>
+          <w:b/>
+          <w:bCs/>
+          <w:sz w:val="24"/>
+          <w:szCs w:val="24"/>
+          <w:lang w:val="en-US"/>
+        </w:rPr>
+        <w:t>Masalah</w:t>
+      </w:r>
+      <w:proofErr w:type="spellEnd"/>
+    </w:p>
+    <w:p>
+      <w:pPr>
+        <w:pStyle w:val="ListParagraph"/>
+        <w:numPr>
+          <w:ilvl w:val="0"/>
+          <w:numId w:val="1"/>
+        </w:numPr>
+        <w:rPr>
+          <w:rFonts w:ascii="Times New Roman" w:hAnsi="Times New Roman" w:cs="Times New Roman"/>
+          <w:b/>
+          <w:bCs/>
+          <w:sz w:val="24"/>
+          <w:szCs w:val="24"/>
+          <w:lang w:val="en-US"/>
+        </w:rPr>
+      </w:pPr>
+      <w:proofErr w:type="spellStart"/>
+      <w:r>
+        <w:rPr>
+          <w:rFonts w:ascii="Times New Roman" w:hAnsi="Times New Roman" w:cs="Times New Roman"/>
+          <w:b/>
+          <w:bCs/>
+          <w:sz w:val="24"/>
+          <w:szCs w:val="24"/>
+          <w:lang w:val="en-US"/>
+        </w:rPr>
+        <w:t>Rumusan</w:t>
+      </w:r>
+      <w:proofErr w:type="spellEnd"/>
+      <w:r>
+        <w:rPr>
+          <w:rFonts w:ascii="Times New Roman" w:hAnsi="Times New Roman" w:cs="Times New Roman"/>
+          <w:b/>
+          <w:bCs/>
+          <w:sz w:val="24"/>
+          <w:szCs w:val="24"/>
+          <w:lang w:val="en-US"/>
+        </w:rPr>
+        <w:t xml:space="preserve"> </w:t>
+      </w:r>
+      <w:proofErr w:type="spellStart"/>
+      <w:r>
+        <w:rPr>
+          <w:rFonts w:ascii="Times New Roman" w:hAnsi="Times New Roman" w:cs="Times New Roman"/>
+          <w:b/>
+          <w:bCs/>
+          <w:sz w:val="24"/>
+          <w:szCs w:val="24"/>
+          <w:lang w:val="en-US"/>
+        </w:rPr>
+        <w:t>Masalah</w:t>
+      </w:r>
+      <w:proofErr w:type="spellEnd"/>
+    </w:p>
+    <w:p>
+      <w:pPr>
+        <w:pStyle w:val="ListParagraph"/>
+        <w:numPr>
+          <w:ilvl w:val="0"/>
+          <w:numId w:val="1"/>
+        </w:numPr>
+        <w:rPr>
+          <w:rFonts w:ascii="Times New Roman" w:hAnsi="Times New Roman" w:cs="Times New Roman"/>
+          <w:b/>
+          <w:bCs/>
+          <w:sz w:val="24"/>
+          <w:szCs w:val="24"/>
+          <w:lang w:val="en-US"/>
+        </w:rPr>
+      </w:pPr>
+      <w:r>
+        <w:rPr>
+          <w:rFonts w:ascii="Times New Roman" w:hAnsi="Times New Roman" w:cs="Times New Roman"/>
+          <w:b/>
+          <w:bCs/>
+          <w:sz w:val="24"/>
+          <w:szCs w:val="24"/>
+          <w:lang w:val="en-US"/>
+        </w:rPr>
+        <w:t xml:space="preserve">Batasan </w:t>
+      </w:r>
+      <w:proofErr w:type="spellStart"/>
+      <w:r>
+        <w:rPr>
+          <w:rFonts w:ascii="Times New Roman" w:hAnsi="Times New Roman" w:cs="Times New Roman"/>
+          <w:b/>
+          <w:bCs/>
+          <w:sz w:val="24"/>
+          <w:szCs w:val="24"/>
+          <w:lang w:val="en-US"/>
+        </w:rPr>
+        <w:t>Masalah</w:t>
+      </w:r>
+      <w:proofErr w:type="spellEnd"/>
+    </w:p>
+    <w:p>
+      <w:pPr>
+        <w:pStyle w:val="ListParagraph"/>
+        <w:numPr>
+          <w:ilvl w:val="0"/>
+          <w:numId w:val="1"/>
+        </w:numPr>
+        <w:rPr>
+          <w:rFonts w:ascii="Times New Roman" w:hAnsi="Times New Roman" w:cs="Times New Roman"/>
+          <w:b/>
+          <w:bCs/>
+          <w:sz w:val="24"/>
+          <w:szCs w:val="24"/>
+          <w:lang w:val="en-US"/>
+        </w:rPr>
+      </w:pPr>
+      <w:r>
+        <w:rPr>
+          <w:rFonts w:ascii="Times New Roman" w:hAnsi="Times New Roman" w:cs="Times New Roman"/>
+          <w:b/>
+          <w:bCs/>
+          <w:sz w:val="24"/>
+          <w:szCs w:val="24"/>
+          <w:lang w:val="en-US"/>
+        </w:rPr>
+        <w:t xml:space="preserve">Tujuan </w:t>
+      </w:r>
+      <w:proofErr w:type="spellStart"/>
+      <w:r>
+        <w:rPr>
+          <w:rFonts w:ascii="Times New Roman" w:hAnsi="Times New Roman" w:cs="Times New Roman"/>
+          <w:b/>
+          <w:bCs/>
+          <w:sz w:val="24"/>
+          <w:szCs w:val="24"/>
+          <w:lang w:val="en-US"/>
+        </w:rPr>
+        <w:t>Penelitian</w:t>
+      </w:r>
+      <w:proofErr w:type="spellEnd"/>
+    </w:p>
+    <w:p>
+      <w:pPr>
+        <w:pStyle w:val="ListParagraph"/>
+        <w:numPr>
+          <w:ilvl w:val="0"/>
+          <w:numId w:val="1"/>
+        </w:numPr>
+        <w:rPr>
+          <w:rFonts w:ascii="Times New Roman" w:hAnsi="Times New Roman" w:cs="Times New Roman"/>
+          <w:b/>
+          <w:bCs/>
+          <w:sz w:val="24"/>
+          <w:szCs w:val="24"/>
+          <w:lang w:val="en-US"/>
+        </w:rPr>
+      </w:pPr>
+      <w:r>
+        <w:rPr>
+          <w:rFonts w:ascii="Times New Roman" w:hAnsi="Times New Roman" w:cs="Times New Roman"/>
+          <w:b/>
+          <w:bCs/>
+          <w:sz w:val="24"/>
+          <w:szCs w:val="24"/>
+          <w:lang w:val="en-US"/>
+        </w:rPr>
+        <w:t xml:space="preserve">Manfaat </w:t>
+      </w:r>
+      <w:proofErr w:type="spellStart"/>
+      <w:r>
+        <w:rPr>
+          <w:rFonts w:ascii="Times New Roman" w:hAnsi="Times New Roman" w:cs="Times New Roman"/>
+          <w:b/>
+          <w:bCs/>
+          <w:sz w:val="24"/>
+          <w:szCs w:val="24"/>
+          <w:lang w:val="en-US"/>
+        </w:rPr>
+        <w:t>Penelitian</w:t>
+      </w:r>
+      <w:proofErr w:type="spellEnd"/>
+    </w:p>
+    <w:p>
+      <w:pPr>
+        <w:pStyle w:val="ListParagraph"/>
+        <w:numPr>
+          <w:ilvl w:val="1"/>
+          <w:numId w:val="1"/>
+        </w:numPr>
+        <w:rPr>
+          <w:rFonts w:ascii="Times New Roman" w:hAnsi="Times New Roman" w:cs="Times New Roman"/>
+          <w:b/>
+          <w:bCs/>
+          <w:sz w:val="24"/>
+          <w:szCs w:val="24"/>
+          <w:lang w:val="en-US"/>
+        </w:rPr>
+      </w:pPr>
+      <w:r>
+        <w:rPr>
+          <w:rFonts w:ascii="Times New Roman" w:hAnsi="Times New Roman" w:cs="Times New Roman"/>
+          <w:b/>
+          <w:bCs/>
+          <w:sz w:val="24"/>
+          <w:szCs w:val="24"/>
+          <w:lang w:val="en-US"/>
+        </w:rPr>
+        <w:t xml:space="preserve">Manfaat </w:t>
+      </w:r>
+      <w:proofErr w:type="spellStart"/>
+      <w:r>
+        <w:rPr>
+          <w:rFonts w:ascii="Times New Roman" w:hAnsi="Times New Roman" w:cs="Times New Roman"/>
+          <w:b/>
+          <w:bCs/>
+          <w:sz w:val="24"/>
+          <w:szCs w:val="24"/>
+          <w:lang w:val="en-US"/>
+        </w:rPr>
+        <w:t>Teoritis</w:t>
+      </w:r>
+      <w:proofErr w:type="spellEnd"/>
+    </w:p>
+    <w:p>
+      <w:pPr>
+        <w:pStyle w:val="ListParagraph"/>
+        <w:numPr>
+          <w:ilvl w:val="1"/>
+          <w:numId w:val="1"/>
+        </w:numPr>
+        <w:rPr>
+          <w:rFonts w:ascii="Times New Roman" w:hAnsi="Times New Roman" w:cs="Times New Roman"/>
+          <w:b/>
+          <w:bCs/>
+          <w:sz w:val="24"/>
+          <w:szCs w:val="24"/>
+          <w:lang w:val="en-US"/>
+        </w:rPr>
+      </w:pPr>
+      <w:r>
+        <w:rPr>
+          <w:rFonts w:ascii="Times New Roman" w:hAnsi="Times New Roman" w:cs="Times New Roman"/>
+          <w:b/>
+          <w:bCs/>
+          <w:sz w:val="24"/>
+          <w:szCs w:val="24"/>
+          <w:lang w:val="en-US"/>
+        </w:rPr>
+        <w:t xml:space="preserve">Manfaat </w:t>
+      </w:r>
+      <w:proofErr w:type="spellStart"/>
+      <w:r>
+        <w:rPr>
+          <w:rFonts w:ascii="Times New Roman" w:hAnsi="Times New Roman" w:cs="Times New Roman"/>
+          <w:b/>
+          <w:bCs/>
+          <w:sz w:val="24"/>
+          <w:szCs w:val="24"/>
+          <w:lang w:val="en-US"/>
+        </w:rPr>
+        <w:t>Praktis</w:t>
+      </w:r>
+      <w:proofErr w:type="spellEnd"/>
     </w:p>
     <w:sectPr>
       <w:pgSz w:w="11906" w:h="16838"/>
@@ -599,6 +1026,106 @@
     </w:sectPr>
   </w:body>
 </w:document>
+</file>
+
+<file path=word/numbering.xml><?xml version="1.0" encoding="utf-8"?>
+<w:numbering xmlns:wpc="http://schemas.microsoft.com/office/word/2010/wordprocessingCanvas" xmlns:cx="http://schemas.microsoft.com/office/drawing/2014/chartex" xmlns:cx1="http://schemas.microsoft.com/office/drawing/2015/9/8/chartex" xmlns:cx2="http://schemas.microsoft.com/office/drawing/2015/10/21/chartex" xmlns:cx3="http://schemas.microsoft.com/office/drawing/2016/5/9/chartex" xmlns:cx4="http://schemas.microsoft.com/office/drawing/2016/5/10/chartex" xmlns:cx5="http://schemas.microsoft.com/office/drawing/2016/5/11/chartex" xmlns:cx6="http://schemas.microsoft.com/office/drawing/2016/5/12/chartex" xmlns:cx7="http://schemas.microsoft.com/office/drawing/2016/5/13/chartex" xmlns:cx8="http://schemas.microsoft.com/office/drawing/2016/5/14/chartex" xmlns:mc="http://schemas.openxmlformats.org/markup-compatibility/2006" xmlns:aink="http://schemas.microsoft.com/office/drawing/2016/ink" xmlns:am3d="http://schemas.microsoft.com/office/drawing/2017/model3d" xmlns:o="urn:schemas-microsoft-com:office:office" xmlns:oel="http://schemas.microsoft.com/office/2019/extlst" xmlns:r="http://schemas.openxmlformats.org/officeDocument/2006/relationships" xmlns:m="http://schemas.openxmlformats.org/officeDocument/2006/math" xmlns:v="urn:schemas-microsoft-com:vml" xmlns:wp14="http://schemas.microsoft.com/office/word/2010/wordprocessingDrawing" xmlns:wp="http://schemas.openxmlformats.org/drawingml/2006/wordprocessingDrawing" xmlns:w10="urn:schemas-microsoft-com:office:word" xmlns:w="http://schemas.openxmlformats.org/wordprocessingml/2006/main" xmlns:w14="http://schemas.microsoft.com/office/word/2010/wordml" xmlns:w15="http://schemas.microsoft.com/office/word/2012/wordml" xmlns:w16cex="http://schemas.microsoft.com/office/word/2018/wordml/cex" xmlns:w16cid="http://schemas.microsoft.com/office/word/2016/wordml/cid" xmlns:w16="http://schemas.microsoft.com/office/word/2018/wordml" xmlns:w16du="http://schemas.microsoft.com/office/word/2023/wordml/word16du" xmlns:w16sdtdh="http://schemas.microsoft.com/office/word/2020/wordml/sdtdatahash" xmlns:w16se="http://schemas.microsoft.com/office/word/2015/wordml/symex" xmlns:wpg="http://schemas.microsoft.com/office/word/2010/wordprocessingGroup" xmlns:wpi="http://schemas.microsoft.com/office/word/2010/wordprocessingInk" xmlns:wne="http://schemas.microsoft.com/office/word/2006/wordml" xmlns:wps="http://schemas.microsoft.com/office/word/2010/wordprocessingShape" mc:Ignorable="w14 w15 w16se w16cid w16 w16cex w16sdtdh w16du wp14">
+  <w:abstractNum w:abstractNumId="0" w15:restartNumberingAfterBreak="0">
+    <w:nsid w:val="368F3BD4"/>
+    <w:multiLevelType w:val="hybridMultilevel"/>
+    <w:tmpl w:val="587ACB10"/>
+    <w:lvl w:ilvl="0" w:tplc="ACE8F0A4">
+      <w:start w:val="1"/>
+      <w:numFmt w:val="decimal"/>
+      <w:lvlText w:val="1.%1"/>
+      <w:lvlJc w:val="center"/>
+      <w:pPr>
+        <w:ind w:left="360" w:hanging="360"/>
+      </w:pPr>
+      <w:rPr>
+        <w:rFonts w:hint="default"/>
+      </w:rPr>
+    </w:lvl>
+    <w:lvl w:ilvl="1" w:tplc="60B80534">
+      <w:start w:val="1"/>
+      <w:numFmt w:val="decimal"/>
+      <w:lvlText w:val="1.6.%2"/>
+      <w:lvlJc w:val="center"/>
+      <w:pPr>
+        <w:ind w:left="1080" w:hanging="360"/>
+      </w:pPr>
+      <w:rPr>
+        <w:rFonts w:hint="default"/>
+      </w:rPr>
+    </w:lvl>
+    <w:lvl w:ilvl="2" w:tplc="0809001B" w:tentative="1">
+      <w:start w:val="1"/>
+      <w:numFmt w:val="lowerRoman"/>
+      <w:lvlText w:val="%3."/>
+      <w:lvlJc w:val="right"/>
+      <w:pPr>
+        <w:ind w:left="1800" w:hanging="180"/>
+      </w:pPr>
+    </w:lvl>
+    <w:lvl w:ilvl="3" w:tplc="0809000F" w:tentative="1">
+      <w:start w:val="1"/>
+      <w:numFmt w:val="decimal"/>
+      <w:lvlText w:val="%4."/>
+      <w:lvlJc w:val="left"/>
+      <w:pPr>
+        <w:ind w:left="2520" w:hanging="360"/>
+      </w:pPr>
+    </w:lvl>
+    <w:lvl w:ilvl="4" w:tplc="08090019" w:tentative="1">
+      <w:start w:val="1"/>
+      <w:numFmt w:val="lowerLetter"/>
+      <w:lvlText w:val="%5."/>
+      <w:lvlJc w:val="left"/>
+      <w:pPr>
+        <w:ind w:left="3240" w:hanging="360"/>
+      </w:pPr>
+    </w:lvl>
+    <w:lvl w:ilvl="5" w:tplc="0809001B" w:tentative="1">
+      <w:start w:val="1"/>
+      <w:numFmt w:val="lowerRoman"/>
+      <w:lvlText w:val="%6."/>
+      <w:lvlJc w:val="right"/>
+      <w:pPr>
+        <w:ind w:left="3960" w:hanging="180"/>
+      </w:pPr>
+    </w:lvl>
+    <w:lvl w:ilvl="6" w:tplc="0809000F" w:tentative="1">
+      <w:start w:val="1"/>
+      <w:numFmt w:val="decimal"/>
+      <w:lvlText w:val="%7."/>
+      <w:lvlJc w:val="left"/>
+      <w:pPr>
+        <w:ind w:left="4680" w:hanging="360"/>
+      </w:pPr>
+    </w:lvl>
+    <w:lvl w:ilvl="7" w:tplc="08090019" w:tentative="1">
+      <w:start w:val="1"/>
+      <w:numFmt w:val="lowerLetter"/>
+      <w:lvlText w:val="%8."/>
+      <w:lvlJc w:val="left"/>
+      <w:pPr>
+        <w:ind w:left="5400" w:hanging="360"/>
+      </w:pPr>
+    </w:lvl>
+    <w:lvl w:ilvl="8" w:tplc="0809001B" w:tentative="1">
+      <w:start w:val="1"/>
+      <w:numFmt w:val="lowerRoman"/>
+      <w:lvlText w:val="%9."/>
+      <w:lvlJc w:val="right"/>
+      <w:pPr>
+        <w:ind w:left="6120" w:hanging="180"/>
+      </w:pPr>
+    </w:lvl>
+  </w:abstractNum>
+  <w:num w:numId="1" w16cid:durableId="925187787">
+    <w:abstractNumId w:val="0"/>
+  </w:num>
+</w:numbering>
 </file>
 
 <file path=word/styles.xml><?xml version="1.0" encoding="utf-8"?>
@@ -1029,6 +1556,17 @@
     <w:semiHidden/>
     <w:unhideWhenUsed/>
   </w:style>
+  <w:style w:type="paragraph" w:styleId="ListParagraph">
+    <w:name w:val="List Paragraph"/>
+    <w:basedOn w:val="Normal"/>
+    <w:uiPriority w:val="34"/>
+    <w:qFormat/>
+    <w:rsid w:val="007D52F5"/>
+    <w:pPr>
+      <w:ind w:left="720"/>
+      <w:contextualSpacing/>
+    </w:pPr>
+  </w:style>
 </w:styles>
 </file>
 
@@ -1325,4 +1863,16 @@
     </a:ext>
   </a:extLst>
 </a:theme>
+</file>
+
+<file path=customXml/item1.xml><?xml version="1.0" encoding="utf-8"?>
+<b:Sources xmlns:b="http://schemas.openxmlformats.org/officeDocument/2006/bibliography" xmlns="http://schemas.openxmlformats.org/officeDocument/2006/bibliography" SelectedStyle="\APASixthEditionOfficeOnline.xsl" StyleName="APA" Version="6"/>
+</file>
+
+<file path=customXml/itemProps1.xml><?xml version="1.0" encoding="utf-8"?>
+<ds:datastoreItem xmlns:ds="http://schemas.openxmlformats.org/officeDocument/2006/customXml" ds:itemID="{C2C13141-103B-4793-8297-E105EBC1787F}">
+  <ds:schemaRefs>
+    <ds:schemaRef ds:uri="http://schemas.openxmlformats.org/officeDocument/2006/bibliography"/>
+  </ds:schemaRefs>
+</ds:datastoreItem>
 </file>
</xml_diff>